<commit_message>
Nova forma de envio e merge de json
</commit_message>
<xml_diff>
--- a/templates/ProductBacklog.docx
+++ b/templates/ProductBacklog.docx
@@ -7,17 +7,24 @@
         <w:jc w:val="right"/>
       </w:pPr>
       <w:r>
-        <w:t>Author:</w:t>
+        <w:t>ID</w:t>
+      </w:r>
+      <w:r>
+        <w:t>:</w:t>
       </w:r>
       <w:r>
         <w:br/>
         <w:t>{</w:t>
       </w:r>
-      <w:proofErr w:type="spellStart"/>
-      <w:r>
-        <w:t>Autor</w:t>
-      </w:r>
-      <w:proofErr w:type="spellEnd"/>
+      <w:r>
+        <w:rPr>
+          <w:rFonts w:ascii="Menlo Regular" w:hAnsi="Menlo Regular" w:cs="Menlo Regular"/>
+          <w:color w:val="000000"/>
+          <w:sz w:val="22"/>
+          <w:szCs w:val="22"/>
+        </w:rPr>
+        <w:t>id</w:t>
+      </w:r>
       <w:r>
         <w:t>}</w:t>
       </w:r>
@@ -36,51 +43,120 @@
         <w:br/>
         <w:t>{</w:t>
       </w:r>
-      <w:r>
-        <w:t>Equipe</w:t>
+      <w:proofErr w:type="spellStart"/>
+      <w:r>
+        <w:rPr>
+          <w:rFonts w:ascii="Menlo Regular" w:hAnsi="Menlo Regular" w:cs="Menlo Regular"/>
+          <w:color w:val="000000"/>
+          <w:sz w:val="22"/>
+          <w:szCs w:val="22"/>
+        </w:rPr>
+        <w:t>dailyWorkTime</w:t>
+      </w:r>
+      <w:proofErr w:type="spellEnd"/>
+      <w:r>
+        <w:t>}</w:t>
+      </w:r>
+      <w:r>
+        <w:br/>
+      </w:r>
+      <w:r>
+        <w:br/>
+      </w:r>
+      <w:r>
+        <w:t xml:space="preserve">Nome do </w:t>
+      </w:r>
+      <w:proofErr w:type="spellStart"/>
+      <w:r>
+        <w:t>projeto</w:t>
+      </w:r>
+      <w:proofErr w:type="spellEnd"/>
+      <w:r>
+        <w:br/>
+      </w:r>
+      <w:r>
+        <w:t>{</w:t>
+      </w:r>
+      <w:r>
+        <w:rPr>
+          <w:rFonts w:ascii="Menlo Regular" w:hAnsi="Menlo Regular" w:cs="Menlo Regular"/>
+          <w:color w:val="000000"/>
+          <w:sz w:val="22"/>
+          <w:szCs w:val="22"/>
+        </w:rPr>
+        <w:t>endDate</w:t>
+      </w:r>
+      <w:r>
+        <w:t>}</w:t>
+      </w:r>
+      <w:r>
+        <w:br/>
+      </w:r>
+      <w:r>
+        <w:br/>
       </w:r>
       <w:bookmarkStart w:id="0" w:name="_GoBack"/>
+      <w:r>
+        <w:rPr>
+          <w:b/>
+          <w:sz w:val="32"/>
+          <w:szCs w:val="32"/>
+        </w:rPr>
+        <w:t>STORY</w:t>
+      </w:r>
+      <w:r>
+        <w:br/>
+      </w:r>
+      <w:r>
+        <w:t>ID</w:t>
+      </w:r>
+      <w:r>
+        <w:br/>
+        <w:t>{</w:t>
+      </w:r>
+      <w:r>
+        <w:t>id</w:t>
+      </w:r>
+      <w:r>
+        <w:t>}</w:t>
+      </w:r>
+      <w:r>
+        <w:br/>
+      </w:r>
+      <w:r>
+        <w:br/>
+        <w:t>CREATION DATE</w:t>
+      </w:r>
+      <w:r>
+        <w:br/>
+        <w:t>{</w:t>
+      </w:r>
+      <w:proofErr w:type="spellStart"/>
+      <w:r>
+        <w:t>creationDate</w:t>
+      </w:r>
+      <w:proofErr w:type="spellEnd"/>
+      <w:r>
+        <w:t>}</w:t>
+      </w:r>
+      <w:r>
+        <w:br/>
+      </w:r>
+      <w:r>
+        <w:br/>
+        <w:t>DESCRIPTION</w:t>
+      </w:r>
+      <w:r>
+        <w:br/>
+        <w:t>{</w:t>
+      </w:r>
+      <w:r>
+        <w:t>description</w:t>
+      </w:r>
+      <w:r>
+        <w:t>}</w:t>
+      </w:r>
       <w:bookmarkEnd w:id="0"/>
-      <w:r>
-        <w:t>}</w:t>
-      </w:r>
-      <w:r>
-        <w:br/>
-      </w:r>
-      <w:r>
-        <w:br/>
-      </w:r>
-      <w:r>
-        <w:t xml:space="preserve">Nome do </w:t>
-      </w:r>
-      <w:proofErr w:type="spellStart"/>
-      <w:r>
-        <w:t>projeto</w:t>
-      </w:r>
-      <w:proofErr w:type="spellEnd"/>
-      <w:r>
-        <w:br/>
-      </w:r>
-      <w:r>
-        <w:t>{</w:t>
-      </w:r>
-      <w:proofErr w:type="spellStart"/>
-      <w:r>
-        <w:t>NomeProjeto</w:t>
-      </w:r>
-      <w:proofErr w:type="spellEnd"/>
-      <w:r>
-        <w:t>}</w:t>
-      </w:r>
-      <w:r>
-        <w:br/>
-      </w:r>
-      <w:r>
-        <w:br/>
-      </w:r>
-      <w:r>
-        <w:br/>
-      </w:r>
     </w:p>
     <w:sectPr>
       <w:headerReference w:type="default" r:id="rId7"/>

</xml_diff>